<commit_message>
Lab work done for CMPU4060 until 22-03-2022
</commit_message>
<xml_diff>
--- a/Lab Test 2/LabTest2_report.docx
+++ b/Lab Test 2/LabTest2_report.docx
@@ -169,81 +169,26 @@
       <w:r>
         <w:rPr>
           <w:rFonts w:cstheme="minorHAnsi"/>
-          <w:color w:val="2F5496" w:themeColor="accent1" w:themeShade="BF"/>
-        </w:rPr>
-        <w:t xml:space="preserve"> </w:t>
-      </w:r>
-      <w:r>
-        <w:rPr>
-          <w:rFonts w:cstheme="minorHAnsi"/>
-        </w:rPr>
-        <w:t>(explained later</w:t>
-      </w:r>
-      <w:r>
-        <w:rPr>
-          <w:rFonts w:cstheme="minorHAnsi"/>
-        </w:rPr>
-        <w:t>?</w:t>
-      </w:r>
-      <w:r>
-        <w:rPr>
-          <w:rFonts w:cstheme="minorHAnsi"/>
-        </w:rPr>
-        <w:t>)</w:t>
-      </w:r>
-      <w:r>
-        <w:rPr>
-          <w:rFonts w:cstheme="minorHAnsi"/>
-        </w:rPr>
-        <w:t>, which returns the word dictionary</w:t>
-      </w:r>
-      <w:r>
-        <w:rPr>
-          <w:rFonts w:cstheme="minorHAnsi"/>
-        </w:rPr>
-        <w:t>(</w:t>
-      </w:r>
-      <w:proofErr w:type="spellStart"/>
-      <w:r>
-        <w:rPr>
-          <w:rFonts w:cstheme="minorHAnsi"/>
-          <w:color w:val="538135" w:themeColor="accent6" w:themeShade="BF"/>
-        </w:rPr>
-        <w:t>word_dict</w:t>
-      </w:r>
-      <w:proofErr w:type="spellEnd"/>
-      <w:r>
-        <w:rPr>
-          <w:rFonts w:cstheme="minorHAnsi"/>
-        </w:rPr>
-        <w:t>)</w:t>
-      </w:r>
-      <w:r>
-        <w:rPr>
-          <w:rFonts w:cstheme="minorHAnsi"/>
-        </w:rPr>
-        <w:t xml:space="preserve"> and documents dictionary</w:t>
-      </w:r>
-      <w:r>
-        <w:rPr>
-          <w:rFonts w:cstheme="minorHAnsi"/>
-        </w:rPr>
-        <w:t xml:space="preserve"> (</w:t>
-      </w:r>
-      <w:proofErr w:type="spellStart"/>
-      <w:r>
-        <w:rPr>
-          <w:rFonts w:cstheme="minorHAnsi"/>
-          <w:color w:val="538135" w:themeColor="accent6" w:themeShade="BF"/>
-        </w:rPr>
-        <w:t>doc_dict</w:t>
-      </w:r>
-      <w:proofErr w:type="spellEnd"/>
-      <w:r>
-        <w:rPr>
-          <w:rFonts w:cstheme="minorHAnsi"/>
-        </w:rPr>
-        <w:t>)</w:t>
+        </w:rPr>
+        <w:t xml:space="preserve">, which returns </w:t>
+      </w:r>
+      <w:r>
+        <w:rPr>
+          <w:rFonts w:cstheme="minorHAnsi"/>
+        </w:rPr>
+        <w:t>two</w:t>
+      </w:r>
+      <w:r>
+        <w:rPr>
+          <w:rFonts w:cstheme="minorHAnsi"/>
+        </w:rPr>
+        <w:t xml:space="preserve"> dictionar</w:t>
+      </w:r>
+      <w:r>
+        <w:rPr>
+          <w:rFonts w:cstheme="minorHAnsi"/>
+        </w:rPr>
+        <w:t>ies and is explained later</w:t>
       </w:r>
       <w:r>
         <w:rPr>
@@ -395,6 +340,7 @@
       <w:r>
         <w:rPr>
           <w:rFonts w:cstheme="minorHAnsi"/>
+          <w:color w:val="2F5496" w:themeColor="accent1" w:themeShade="BF"/>
         </w:rPr>
         <w:t>display_doc</w:t>
       </w:r>
@@ -402,8 +348,15 @@
       <w:r>
         <w:rPr>
           <w:rFonts w:cstheme="minorHAnsi"/>
-        </w:rPr>
-        <w:t xml:space="preserve"> function is called, with the input and </w:t>
+          <w:color w:val="2F5496" w:themeColor="accent1" w:themeShade="BF"/>
+        </w:rPr>
+        <w:t xml:space="preserve"> </w:t>
+      </w:r>
+      <w:r>
+        <w:rPr>
+          <w:rFonts w:cstheme="minorHAnsi"/>
+        </w:rPr>
+        <w:t xml:space="preserve">function is called, with the input and </w:t>
       </w:r>
       <w:proofErr w:type="spellStart"/>
       <w:r>
@@ -469,7 +422,13 @@
         <w:rPr>
           <w:rFonts w:cstheme="minorHAnsi"/>
         </w:rPr>
-        <w:t xml:space="preserve">tried(?) for </w:t>
+        <w:t>tested</w:t>
+      </w:r>
+      <w:r>
+        <w:rPr>
+          <w:rFonts w:cstheme="minorHAnsi"/>
+        </w:rPr>
+        <w:t xml:space="preserve"> for </w:t>
       </w:r>
       <w:proofErr w:type="spellStart"/>
       <w:r>
@@ -503,7 +462,7 @@
         <w:rPr>
           <w:rFonts w:cstheme="minorHAnsi"/>
         </w:rPr>
-        <w:t xml:space="preserve">no incorrect inputs slip through the cracks (?). </w:t>
+        <w:t xml:space="preserve">no incorrect inputs slip through the cracks. </w:t>
       </w:r>
       <w:r>
         <w:rPr>
@@ -534,6 +493,12 @@
           <w:rFonts w:cstheme="minorHAnsi"/>
         </w:rPr>
         <w:t>input, please try again:</w:t>
+      </w:r>
+      <w:r>
+        <w:rPr>
+          <w:rFonts w:cstheme="minorHAnsi"/>
+        </w:rPr>
+        <w:t xml:space="preserve"> </w:t>
       </w:r>
       <w:r>
         <w:rPr>
@@ -605,7 +570,13 @@
         <w:rPr>
           <w:rFonts w:cstheme="minorHAnsi"/>
         </w:rPr>
-        <w:t>was created using the .</w:t>
+        <w:t>is</w:t>
+      </w:r>
+      <w:r>
+        <w:rPr>
+          <w:rFonts w:cstheme="minorHAnsi"/>
+        </w:rPr>
+        <w:t xml:space="preserve"> created using the .</w:t>
       </w:r>
       <w:r>
         <w:rPr>
@@ -638,7 +609,13 @@
         <w:rPr>
           <w:rFonts w:cstheme="minorHAnsi"/>
         </w:rPr>
-        <w:t>were str</w:t>
+        <w:t>are</w:t>
+      </w:r>
+      <w:r>
+        <w:rPr>
+          <w:rFonts w:cstheme="minorHAnsi"/>
+        </w:rPr>
+        <w:t xml:space="preserve"> str</w:t>
       </w:r>
       <w:r>
         <w:rPr>
@@ -671,7 +648,19 @@
         <w:rPr>
           <w:rFonts w:cstheme="minorHAnsi"/>
         </w:rPr>
-        <w:t xml:space="preserve"> (key: document number, value: document text) was created by iterating through </w:t>
+        <w:t xml:space="preserve"> (key: document number, value: document text) </w:t>
+      </w:r>
+      <w:r>
+        <w:rPr>
+          <w:rFonts w:cstheme="minorHAnsi"/>
+        </w:rPr>
+        <w:t>is</w:t>
+      </w:r>
+      <w:r>
+        <w:rPr>
+          <w:rFonts w:cstheme="minorHAnsi"/>
+        </w:rPr>
+        <w:t xml:space="preserve"> created by iterating through </w:t>
       </w:r>
       <w:proofErr w:type="spellStart"/>
       <w:r>
@@ -712,7 +701,31 @@
         <w:rPr>
           <w:rFonts w:cstheme="minorHAnsi"/>
         </w:rPr>
-        <w:t>The next step was to create a set of all words present in the documents (</w:t>
+        <w:t xml:space="preserve">The next step </w:t>
+      </w:r>
+      <w:r>
+        <w:rPr>
+          <w:rFonts w:cstheme="minorHAnsi"/>
+        </w:rPr>
+        <w:t>is</w:t>
+      </w:r>
+      <w:r>
+        <w:rPr>
+          <w:rFonts w:cstheme="minorHAnsi"/>
+        </w:rPr>
+        <w:t xml:space="preserve"> to create a set of all </w:t>
+      </w:r>
+      <w:r>
+        <w:rPr>
+          <w:rFonts w:cstheme="minorHAnsi"/>
+        </w:rPr>
+        <w:t xml:space="preserve">the </w:t>
+      </w:r>
+      <w:r>
+        <w:rPr>
+          <w:rFonts w:cstheme="minorHAnsi"/>
+        </w:rPr>
+        <w:t>words present in the documents (</w:t>
       </w:r>
       <w:proofErr w:type="spellStart"/>
       <w:r>
@@ -727,13 +740,49 @@
         <w:rPr>
           <w:rFonts w:cstheme="minorHAnsi"/>
         </w:rPr>
-        <w:t xml:space="preserve">), a set was used to make sure no duplicates were present. </w:t>
-      </w:r>
-      <w:r>
-        <w:rPr>
-          <w:rFonts w:cstheme="minorHAnsi"/>
-        </w:rPr>
-        <w:t xml:space="preserve">This was done by iterating through </w:t>
+        <w:t xml:space="preserve">), a set </w:t>
+      </w:r>
+      <w:r>
+        <w:rPr>
+          <w:rFonts w:cstheme="minorHAnsi"/>
+        </w:rPr>
+        <w:t>is</w:t>
+      </w:r>
+      <w:r>
+        <w:rPr>
+          <w:rFonts w:cstheme="minorHAnsi"/>
+        </w:rPr>
+        <w:t xml:space="preserve"> used to make sure no duplicates </w:t>
+      </w:r>
+      <w:r>
+        <w:rPr>
+          <w:rFonts w:cstheme="minorHAnsi"/>
+        </w:rPr>
+        <w:t>are</w:t>
+      </w:r>
+      <w:r>
+        <w:rPr>
+          <w:rFonts w:cstheme="minorHAnsi"/>
+        </w:rPr>
+        <w:t xml:space="preserve"> present. </w:t>
+      </w:r>
+      <w:r>
+        <w:rPr>
+          <w:rFonts w:cstheme="minorHAnsi"/>
+        </w:rPr>
+        <w:t xml:space="preserve">This </w:t>
+      </w:r>
+      <w:r>
+        <w:rPr>
+          <w:rFonts w:cstheme="minorHAnsi"/>
+        </w:rPr>
+        <w:t>is</w:t>
+      </w:r>
+      <w:r>
+        <w:rPr>
+          <w:rFonts w:cstheme="minorHAnsi"/>
+        </w:rPr>
+        <w:t xml:space="preserve"> done by iterating through </w:t>
       </w:r>
       <w:proofErr w:type="spellStart"/>
       <w:r>
@@ -754,7 +803,25 @@
         <w:rPr>
           <w:rFonts w:cstheme="minorHAnsi"/>
         </w:rPr>
-        <w:t>it was stripped of spaces and punctuation, transformed into lowercase and split into a list of words (</w:t>
+        <w:t>the element</w:t>
+      </w:r>
+      <w:r>
+        <w:rPr>
+          <w:rFonts w:cstheme="minorHAnsi"/>
+        </w:rPr>
+        <w:t xml:space="preserve"> </w:t>
+      </w:r>
+      <w:r>
+        <w:rPr>
+          <w:rFonts w:cstheme="minorHAnsi"/>
+        </w:rPr>
+        <w:t>is</w:t>
+      </w:r>
+      <w:r>
+        <w:rPr>
+          <w:rFonts w:cstheme="minorHAnsi"/>
+        </w:rPr>
+        <w:t xml:space="preserve"> stripped of spaces and punctuation, transformed into lowercase and split into a list of words (</w:t>
       </w:r>
       <w:proofErr w:type="spellStart"/>
       <w:r>
@@ -877,41 +944,27 @@
         <w:rPr>
           <w:rFonts w:cstheme="minorHAnsi"/>
         </w:rPr>
-        <w:t>a list of stripped of spaces/punctuation</w:t>
-      </w:r>
-      <w:r>
-        <w:rPr>
-          <w:rFonts w:cstheme="minorHAnsi"/>
-        </w:rPr>
-        <w:t>, lowercase documents is made using list comprehension</w:t>
-      </w:r>
-      <w:r>
-        <w:rPr>
-          <w:rFonts w:cstheme="minorHAnsi"/>
-        </w:rPr>
-        <w:t xml:space="preserve"> (</w:t>
-      </w:r>
-      <w:proofErr w:type="spellStart"/>
-      <w:r>
-        <w:rPr>
-          <w:rFonts w:cstheme="minorHAnsi"/>
-          <w:color w:val="538135" w:themeColor="accent6" w:themeShade="BF"/>
-        </w:rPr>
-        <w:t>stripped_d</w:t>
-      </w:r>
-      <w:r>
-        <w:rPr>
-          <w:rFonts w:cstheme="minorHAnsi"/>
-          <w:color w:val="538135" w:themeColor="accent6" w:themeShade="BF"/>
-        </w:rPr>
-        <w:t>o</w:t>
-      </w:r>
-      <w:r>
-        <w:rPr>
-          <w:rFonts w:cstheme="minorHAnsi"/>
-          <w:color w:val="538135" w:themeColor="accent6" w:themeShade="BF"/>
-        </w:rPr>
-        <w:t>c</w:t>
+        <w:t>a list</w:t>
+      </w:r>
+      <w:r>
+        <w:rPr>
+          <w:rFonts w:cstheme="minorHAnsi"/>
+        </w:rPr>
+        <w:t xml:space="preserve"> </w:t>
+      </w:r>
+      <w:r>
+        <w:rPr>
+          <w:rFonts w:cstheme="minorHAnsi"/>
+        </w:rPr>
+        <w:t>(</w:t>
+      </w:r>
+      <w:proofErr w:type="spellStart"/>
+      <w:r>
+        <w:rPr>
+          <w:rFonts w:cstheme="minorHAnsi"/>
+          <w:color w:val="538135" w:themeColor="accent6" w:themeShade="BF"/>
+        </w:rPr>
+        <w:t>stripped_doc</w:t>
       </w:r>
       <w:proofErr w:type="spellEnd"/>
       <w:r>
@@ -924,13 +977,31 @@
         <w:rPr>
           <w:rFonts w:cstheme="minorHAnsi"/>
         </w:rPr>
-        <w:t xml:space="preserve">. This is done to make sure </w:t>
-      </w:r>
-      <w:r>
-        <w:rPr>
-          <w:rFonts w:cstheme="minorHAnsi"/>
-        </w:rPr>
-        <w:t xml:space="preserve">the document search is not case-sensitive or influences by punctation and spaces. </w:t>
+        <w:t xml:space="preserve"> of stripped of spaces/punctuation</w:t>
+      </w:r>
+      <w:r>
+        <w:rPr>
+          <w:rFonts w:cstheme="minorHAnsi"/>
+        </w:rPr>
+        <w:t xml:space="preserve">, lowercase documents is made using list comprehension. This is done to make sure </w:t>
+      </w:r>
+      <w:r>
+        <w:rPr>
+          <w:rFonts w:cstheme="minorHAnsi"/>
+        </w:rPr>
+        <w:t>the document search is not case-sensitive or influence</w:t>
+      </w:r>
+      <w:r>
+        <w:rPr>
+          <w:rFonts w:cstheme="minorHAnsi"/>
+        </w:rPr>
+        <w:t>d</w:t>
+      </w:r>
+      <w:r>
+        <w:rPr>
+          <w:rFonts w:cstheme="minorHAnsi"/>
+        </w:rPr>
+        <w:t xml:space="preserve"> by punctation and spaces. </w:t>
       </w:r>
       <w:r>
         <w:rPr>
@@ -978,14 +1049,65 @@
         <w:rPr>
           <w:rFonts w:cstheme="minorHAnsi"/>
         </w:rPr>
+        <w:t xml:space="preserve">. </w:t>
+      </w:r>
+      <w:r>
+        <w:rPr>
+          <w:rFonts w:cstheme="minorHAnsi"/>
+        </w:rPr>
         <w:t xml:space="preserve"> </w:t>
       </w:r>
       <w:r>
         <w:rPr>
           <w:rFonts w:cstheme="minorHAnsi"/>
         </w:rPr>
-        <w:t>(respectively?)</w:t>
-      </w:r>
+        <w:t xml:space="preserve">If the word in </w:t>
+      </w:r>
+      <w:proofErr w:type="spellStart"/>
+      <w:r>
+        <w:rPr>
+          <w:rFonts w:cstheme="minorHAnsi"/>
+          <w:color w:val="538135" w:themeColor="accent6" w:themeShade="BF"/>
+        </w:rPr>
+        <w:t>word_set</w:t>
+      </w:r>
+      <w:proofErr w:type="spellEnd"/>
+      <w:r>
+        <w:rPr>
+          <w:rFonts w:cstheme="minorHAnsi"/>
+        </w:rPr>
+        <w:t xml:space="preserve"> </w:t>
+      </w:r>
+      <w:r>
+        <w:rPr>
+          <w:rFonts w:cstheme="minorHAnsi"/>
+        </w:rPr>
+        <w:t xml:space="preserve">is present in the doc of </w:t>
+      </w:r>
+      <w:proofErr w:type="spellStart"/>
+      <w:r>
+        <w:rPr>
+          <w:rFonts w:cstheme="minorHAnsi"/>
+          <w:color w:val="538135" w:themeColor="accent6" w:themeShade="BF"/>
+        </w:rPr>
+        <w:t>stripped_doc</w:t>
+      </w:r>
+      <w:proofErr w:type="spellEnd"/>
+      <w:r>
+        <w:rPr>
+          <w:rFonts w:cstheme="minorHAnsi"/>
+        </w:rPr>
+        <w:t xml:space="preserve">, the word needs to be added to </w:t>
+      </w:r>
+      <w:proofErr w:type="spellStart"/>
+      <w:r>
+        <w:rPr>
+          <w:rFonts w:cstheme="minorHAnsi"/>
+          <w:color w:val="538135" w:themeColor="accent6" w:themeShade="BF"/>
+        </w:rPr>
+        <w:t>word_dict</w:t>
+      </w:r>
+      <w:proofErr w:type="spellEnd"/>
       <w:r>
         <w:rPr>
           <w:rFonts w:cstheme="minorHAnsi"/>
@@ -996,21 +1118,115 @@
         <w:rPr>
           <w:rFonts w:cstheme="minorHAnsi"/>
         </w:rPr>
+        <w:t>Initially,</w:t>
+      </w:r>
+      <w:r>
+        <w:rPr>
+          <w:rFonts w:cstheme="minorHAnsi"/>
+        </w:rPr>
+        <w:t xml:space="preserve"> I had the </w:t>
+      </w:r>
+      <w:proofErr w:type="spellStart"/>
+      <w:r>
+        <w:rPr>
+          <w:rFonts w:cstheme="minorHAnsi"/>
+          <w:color w:val="538135" w:themeColor="accent6" w:themeShade="BF"/>
+        </w:rPr>
+        <w:t>word_dict</w:t>
+      </w:r>
+      <w:proofErr w:type="spellEnd"/>
+      <w:r>
+        <w:rPr>
+          <w:rFonts w:cstheme="minorHAnsi"/>
+        </w:rPr>
         <w:t xml:space="preserve"> </w:t>
       </w:r>
       <w:r>
         <w:rPr>
           <w:rFonts w:cstheme="minorHAnsi"/>
         </w:rPr>
-        <w:t xml:space="preserve">If the word in </w:t>
-      </w:r>
-      <w:proofErr w:type="spellStart"/>
-      <w:r>
-        <w:rPr>
-          <w:rFonts w:cstheme="minorHAnsi"/>
-          <w:color w:val="538135" w:themeColor="accent6" w:themeShade="BF"/>
-        </w:rPr>
-        <w:t>word_set</w:t>
+        <w:t xml:space="preserve">values as a string </w:t>
+      </w:r>
+      <w:r>
+        <w:rPr>
+          <w:rFonts w:cstheme="minorHAnsi"/>
+        </w:rPr>
+        <w:t>and not a set.</w:t>
+      </w:r>
+      <w:r>
+        <w:rPr>
+          <w:rFonts w:cstheme="minorHAnsi"/>
+        </w:rPr>
+        <w:t xml:space="preserve"> I had issues </w:t>
+      </w:r>
+      <w:r>
+        <w:rPr>
+          <w:rFonts w:cstheme="minorHAnsi"/>
+        </w:rPr>
+        <w:t>changing it from string to set</w:t>
+      </w:r>
+      <w:r>
+        <w:rPr>
+          <w:rFonts w:cstheme="minorHAnsi"/>
+        </w:rPr>
+        <w:t xml:space="preserve">, assigning a set as a dictionary value and </w:t>
+      </w:r>
+      <w:r>
+        <w:rPr>
+          <w:rFonts w:cstheme="minorHAnsi"/>
+        </w:rPr>
+        <w:t xml:space="preserve">making sure </w:t>
+      </w:r>
+      <w:r>
+        <w:rPr>
+          <w:rFonts w:cstheme="minorHAnsi"/>
+          <w:u w:val="single"/>
+        </w:rPr>
+        <w:t>all</w:t>
+      </w:r>
+      <w:r>
+        <w:rPr>
+          <w:rFonts w:cstheme="minorHAnsi"/>
+        </w:rPr>
+        <w:t xml:space="preserve"> the correct document numbers </w:t>
+      </w:r>
+      <w:r>
+        <w:rPr>
+          <w:rFonts w:cstheme="minorHAnsi"/>
+        </w:rPr>
+        <w:t>are</w:t>
+      </w:r>
+      <w:r>
+        <w:rPr>
+          <w:rFonts w:cstheme="minorHAnsi"/>
+        </w:rPr>
+        <w:t xml:space="preserve"> present. </w:t>
+      </w:r>
+      <w:r>
+        <w:rPr>
+          <w:rFonts w:cstheme="minorHAnsi"/>
+        </w:rPr>
+        <w:t xml:space="preserve">Eventually, I figured out to use assignment (=) if the word </w:t>
+      </w:r>
+      <w:r>
+        <w:rPr>
+          <w:rFonts w:cstheme="minorHAnsi"/>
+        </w:rPr>
+        <w:t>is</w:t>
+      </w:r>
+      <w:r>
+        <w:rPr>
+          <w:rFonts w:cstheme="minorHAnsi"/>
+        </w:rPr>
+        <w:t xml:space="preserve">n’t present in </w:t>
+      </w:r>
+      <w:proofErr w:type="spellStart"/>
+      <w:r>
+        <w:rPr>
+          <w:rFonts w:cstheme="minorHAnsi"/>
+          <w:color w:val="538135" w:themeColor="accent6" w:themeShade="BF"/>
+        </w:rPr>
+        <w:t>word_dict</w:t>
       </w:r>
       <w:proofErr w:type="spellEnd"/>
       <w:r>
@@ -1023,146 +1239,25 @@
         <w:rPr>
           <w:rFonts w:cstheme="minorHAnsi"/>
         </w:rPr>
-        <w:t xml:space="preserve">is present in the doc of </w:t>
-      </w:r>
-      <w:proofErr w:type="spellStart"/>
-      <w:r>
-        <w:rPr>
-          <w:rFonts w:cstheme="minorHAnsi"/>
-          <w:color w:val="538135" w:themeColor="accent6" w:themeShade="BF"/>
-        </w:rPr>
-        <w:t>stripped_doc</w:t>
-      </w:r>
-      <w:proofErr w:type="spellEnd"/>
-      <w:r>
-        <w:rPr>
-          <w:rFonts w:cstheme="minorHAnsi"/>
-        </w:rPr>
-        <w:t xml:space="preserve">, the word needs to be added to </w:t>
-      </w:r>
-      <w:proofErr w:type="spellStart"/>
-      <w:r>
-        <w:rPr>
-          <w:rFonts w:cstheme="minorHAnsi"/>
-          <w:color w:val="538135" w:themeColor="accent6" w:themeShade="BF"/>
-        </w:rPr>
-        <w:t>word_dict</w:t>
-      </w:r>
-      <w:proofErr w:type="spellEnd"/>
-      <w:r>
-        <w:rPr>
-          <w:rFonts w:cstheme="minorHAnsi"/>
-        </w:rPr>
-        <w:t xml:space="preserve">. </w:t>
-      </w:r>
-      <w:r>
-        <w:rPr>
-          <w:rFonts w:cstheme="minorHAnsi"/>
-        </w:rPr>
-        <w:t>Initially,</w:t>
-      </w:r>
-      <w:r>
-        <w:rPr>
-          <w:rFonts w:cstheme="minorHAnsi"/>
-        </w:rPr>
-        <w:t xml:space="preserve"> I had the </w:t>
-      </w:r>
-      <w:proofErr w:type="spellStart"/>
-      <w:r>
-        <w:rPr>
-          <w:rFonts w:cstheme="minorHAnsi"/>
-          <w:color w:val="538135" w:themeColor="accent6" w:themeShade="BF"/>
-        </w:rPr>
-        <w:t>word_dict</w:t>
-      </w:r>
-      <w:proofErr w:type="spellEnd"/>
-      <w:r>
-        <w:rPr>
-          <w:rFonts w:cstheme="minorHAnsi"/>
-        </w:rPr>
-        <w:t xml:space="preserve"> </w:t>
-      </w:r>
-      <w:r>
-        <w:rPr>
-          <w:rFonts w:cstheme="minorHAnsi"/>
-        </w:rPr>
-        <w:t xml:space="preserve">values as a string </w:t>
-      </w:r>
-      <w:r>
-        <w:rPr>
-          <w:rFonts w:cstheme="minorHAnsi"/>
-        </w:rPr>
-        <w:t>and not a set.</w:t>
-      </w:r>
-      <w:r>
-        <w:rPr>
-          <w:rFonts w:cstheme="minorHAnsi"/>
-        </w:rPr>
-        <w:t xml:space="preserve"> I had issues </w:t>
-      </w:r>
-      <w:r>
-        <w:rPr>
-          <w:rFonts w:cstheme="minorHAnsi"/>
-        </w:rPr>
-        <w:t>changing it from string to set</w:t>
-      </w:r>
-      <w:r>
-        <w:rPr>
-          <w:rFonts w:cstheme="minorHAnsi"/>
-        </w:rPr>
-        <w:t xml:space="preserve">, assigning a set as a dictionary value and </w:t>
-      </w:r>
-      <w:r>
-        <w:rPr>
-          <w:rFonts w:cstheme="minorHAnsi"/>
-        </w:rPr>
-        <w:t xml:space="preserve">making sure </w:t>
-      </w:r>
-      <w:r>
-        <w:rPr>
-          <w:rFonts w:cstheme="minorHAnsi"/>
-          <w:u w:val="single"/>
-        </w:rPr>
-        <w:t>all</w:t>
-      </w:r>
-      <w:r>
-        <w:rPr>
-          <w:rFonts w:cstheme="minorHAnsi"/>
-        </w:rPr>
-        <w:t xml:space="preserve"> the correct document numbers were present. </w:t>
-      </w:r>
-      <w:r>
-        <w:rPr>
-          <w:rFonts w:cstheme="minorHAnsi"/>
-        </w:rPr>
-        <w:t xml:space="preserve">Eventually, I figured out to use assignment (=) if the word wasn’t present in </w:t>
-      </w:r>
-      <w:proofErr w:type="spellStart"/>
-      <w:r>
-        <w:rPr>
-          <w:rFonts w:cstheme="minorHAnsi"/>
-          <w:color w:val="538135" w:themeColor="accent6" w:themeShade="BF"/>
-        </w:rPr>
-        <w:t>word_dict</w:t>
-      </w:r>
-      <w:proofErr w:type="spellEnd"/>
-      <w:r>
-        <w:rPr>
-          <w:rFonts w:cstheme="minorHAnsi"/>
-        </w:rPr>
-        <w:t xml:space="preserve"> </w:t>
-      </w:r>
-      <w:r>
-        <w:rPr>
-          <w:rFonts w:cstheme="minorHAnsi"/>
-        </w:rPr>
         <w:t xml:space="preserve">and </w:t>
       </w:r>
       <w:r>
         <w:rPr>
           <w:rFonts w:cstheme="minorHAnsi"/>
         </w:rPr>
-        <w:t xml:space="preserve">the .add method if the word was present in </w:t>
+        <w:t xml:space="preserve">the .add method if the word </w:t>
+      </w:r>
+      <w:r>
+        <w:rPr>
+          <w:rFonts w:cstheme="minorHAnsi"/>
+        </w:rPr>
+        <w:t>is</w:t>
+      </w:r>
+      <w:r>
+        <w:rPr>
+          <w:rFonts w:cstheme="minorHAnsi"/>
+        </w:rPr>
+        <w:t xml:space="preserve"> present in </w:t>
       </w:r>
       <w:proofErr w:type="spellStart"/>
       <w:r>
@@ -1216,7 +1311,31 @@
         <w:rPr>
           <w:rFonts w:cstheme="minorHAnsi"/>
         </w:rPr>
-        <w:t xml:space="preserve">the code in this function is tried (?) for </w:t>
+        <w:t>T</w:t>
+      </w:r>
+      <w:r>
+        <w:rPr>
+          <w:rFonts w:cstheme="minorHAnsi"/>
+        </w:rPr>
+        <w:t xml:space="preserve">he code in this function is </w:t>
+      </w:r>
+      <w:r>
+        <w:rPr>
+          <w:rFonts w:cstheme="minorHAnsi"/>
+        </w:rPr>
+        <w:t xml:space="preserve">tested </w:t>
+      </w:r>
+      <w:r>
+        <w:rPr>
+          <w:rFonts w:cstheme="minorHAnsi"/>
+        </w:rPr>
+        <w:t>for</w:t>
+      </w:r>
+      <w:r>
+        <w:rPr>
+          <w:rFonts w:cstheme="minorHAnsi"/>
+        </w:rPr>
+        <w:t xml:space="preserve"> </w:t>
       </w:r>
       <w:proofErr w:type="spellStart"/>
       <w:r>
@@ -1225,6 +1344,12 @@
         </w:rPr>
         <w:t>TypeError</w:t>
       </w:r>
+      <w:r>
+        <w:rPr>
+          <w:rFonts w:cstheme="minorHAnsi"/>
+        </w:rPr>
+        <w:t>s</w:t>
+      </w:r>
       <w:proofErr w:type="spellEnd"/>
       <w:r>
         <w:rPr>
@@ -1239,37 +1364,36 @@
         </w:rPr>
         <w:t>ValueError</w:t>
       </w:r>
-      <w:proofErr w:type="spellEnd"/>
-      <w:r>
-        <w:rPr>
-          <w:rFonts w:cstheme="minorHAnsi"/>
-        </w:rPr>
-        <w:t xml:space="preserve"> (whe</w:t>
-      </w:r>
-      <w:r>
-        <w:rPr>
-          <w:rFonts w:cstheme="minorHAnsi"/>
-        </w:rPr>
-        <w:t>n</w:t>
-      </w:r>
-      <w:r>
-        <w:rPr>
-          <w:rFonts w:cstheme="minorHAnsi"/>
-        </w:rPr>
-        <w:t xml:space="preserve"> </w:t>
-      </w:r>
-      <w:r>
-        <w:rPr>
-          <w:rFonts w:cstheme="minorHAnsi"/>
-          <w:color w:val="538135" w:themeColor="accent6" w:themeShade="BF"/>
-        </w:rPr>
-        <w:t>result</w:t>
-      </w:r>
-      <w:r>
-        <w:rPr>
-          <w:rFonts w:cstheme="minorHAnsi"/>
-        </w:rPr>
-        <w:t xml:space="preserve"> is empty?)</w:t>
+      <w:r>
+        <w:rPr>
+          <w:rFonts w:cstheme="minorHAnsi"/>
+        </w:rPr>
+        <w:t>s</w:t>
+      </w:r>
+      <w:proofErr w:type="spellEnd"/>
+      <w:r>
+        <w:rPr>
+          <w:rFonts w:cstheme="minorHAnsi"/>
+        </w:rPr>
+        <w:t xml:space="preserve"> (</w:t>
+      </w:r>
+      <w:r>
+        <w:rPr>
+          <w:rFonts w:cstheme="minorHAnsi"/>
+        </w:rPr>
+        <w:t xml:space="preserve">is </w:t>
+      </w:r>
+      <w:r>
+        <w:rPr>
+          <w:rFonts w:cstheme="minorHAnsi"/>
+        </w:rPr>
+        <w:t>raised when result list is empty</w:t>
+      </w:r>
+      <w:r>
+        <w:rPr>
+          <w:rFonts w:cstheme="minorHAnsi"/>
+        </w:rPr>
+        <w:t>)</w:t>
       </w:r>
       <w:r>
         <w:rPr>
@@ -1704,7 +1828,19 @@
         <w:rPr>
           <w:rFonts w:cstheme="minorHAnsi"/>
         </w:rPr>
-        <w:t xml:space="preserve"> was used to </w:t>
+        <w:t xml:space="preserve"> </w:t>
+      </w:r>
+      <w:r>
+        <w:rPr>
+          <w:rFonts w:cstheme="minorHAnsi"/>
+        </w:rPr>
+        <w:t>is</w:t>
+      </w:r>
+      <w:r>
+        <w:rPr>
+          <w:rFonts w:cstheme="minorHAnsi"/>
+        </w:rPr>
+        <w:t xml:space="preserve"> used to </w:t>
       </w:r>
       <w:r>
         <w:rPr>
@@ -1724,21 +1860,43 @@
         <w:rPr>
           <w:rFonts w:cstheme="minorHAnsi"/>
         </w:rPr>
-        <w:t xml:space="preserve"> was used to make sure there was a </w:t>
-      </w:r>
-      <w:proofErr w:type="spellStart"/>
-      <w:r>
-        <w:rPr>
-          <w:rFonts w:cstheme="minorHAnsi"/>
-        </w:rPr>
-        <w:t>linebreak</w:t>
-      </w:r>
-      <w:proofErr w:type="spellEnd"/>
-      <w:r>
-        <w:rPr>
-          <w:rFonts w:cstheme="minorHAnsi"/>
-        </w:rPr>
-        <w:t xml:space="preserve">(?) </w:t>
+        <w:t xml:space="preserve"> </w:t>
+      </w:r>
+      <w:r>
+        <w:rPr>
+          <w:rFonts w:cstheme="minorHAnsi"/>
+        </w:rPr>
+        <w:t>is</w:t>
+      </w:r>
+      <w:r>
+        <w:rPr>
+          <w:rFonts w:cstheme="minorHAnsi"/>
+        </w:rPr>
+        <w:t xml:space="preserve"> used to make sure there </w:t>
+      </w:r>
+      <w:r>
+        <w:rPr>
+          <w:rFonts w:cstheme="minorHAnsi"/>
+        </w:rPr>
+        <w:t>is</w:t>
+      </w:r>
+      <w:r>
+        <w:rPr>
+          <w:rFonts w:cstheme="minorHAnsi"/>
+        </w:rPr>
+        <w:t xml:space="preserve"> a </w:t>
+      </w:r>
+      <w:r>
+        <w:rPr>
+          <w:rFonts w:cstheme="minorHAnsi"/>
+        </w:rPr>
+        <w:t>newline character</w:t>
+      </w:r>
+      <w:r>
+        <w:rPr>
+          <w:rFonts w:cstheme="minorHAnsi"/>
+        </w:rPr>
+        <w:t xml:space="preserve"> </w:t>
       </w:r>
       <w:r>
         <w:rPr>

</xml_diff>